<commit_message>
updated resume with w2-employee details
</commit_message>
<xml_diff>
--- a/server/gmail/vbreddy_Profile.docx
+++ b/server/gmail/vbreddy_Profile.docx
@@ -134,11 +134,49 @@
         <w:jc w:val="right"/>
         <w:rPr>
           <w:rFonts w:ascii="Times New Roman" w:cs="Times New Roman" w:eastAsia="Times New Roman" w:hAnsi="Times New Roman"/>
+          <w:b w:val="1"/>
+          <w:color w:val="222222"/>
           <w:sz w:val="24"/>
           <w:szCs w:val="24"/>
         </w:rPr>
       </w:pPr>
       <w:hyperlink r:id="rId8">
+        <w:r>
+          <w:rPr>
+            <w:rFonts w:ascii="Times New Roman" w:cs="Times New Roman" w:eastAsia="Times New Roman" w:hAnsi="Times New Roman"/>
+            <w:color w:val="1155cc"/>
+            <w:sz w:val="24"/>
+            <w:szCs w:val="24"/>
+            <w:u w:val="single"/>
+            <w:rtl w:val="0"/>
+          </w:rPr>
+          <w:t xml:space="preserve">Objects On Net Inc</w:t>
+        </w:r>
+      </w:hyperlink>
+      <w:r>
+        <w:rPr>
+          <w:rtl w:val="0"/>
+        </w:rPr>
+      </w:r>
+    </w:p>
+    <w:p>
+      <w:pPr>
+        <w:pBdr>
+          <w:top w:space="0" w:sz="0" w:val="nil"/>
+          <w:left w:space="0" w:sz="0" w:val="nil"/>
+          <w:bottom w:space="0" w:sz="0" w:val="nil"/>
+          <w:right w:space="0" w:sz="0" w:val="nil"/>
+          <w:between w:space="0" w:sz="0" w:val="nil"/>
+        </w:pBdr>
+        <w:spacing w:after="0" w:line="240" w:lineRule="auto"/>
+        <w:jc w:val="right"/>
+        <w:rPr>
+          <w:rFonts w:ascii="Times New Roman" w:cs="Times New Roman" w:eastAsia="Times New Roman" w:hAnsi="Times New Roman"/>
+          <w:sz w:val="24"/>
+          <w:szCs w:val="24"/>
+        </w:rPr>
+      </w:pPr>
+      <w:hyperlink r:id="rId9">
         <w:r>
           <w:rPr>
             <w:rFonts w:ascii="Times New Roman" w:cs="Times New Roman" w:eastAsia="Times New Roman" w:hAnsi="Times New Roman"/>
@@ -404,26 +442,26 @@
         <w:jc w:val="both"/>
         <w:rPr>
           <w:rFonts w:ascii="Times New Roman" w:cs="Times New Roman" w:eastAsia="Times New Roman" w:hAnsi="Times New Roman"/>
-          <w:color w:val="666666"/>
-          <w:sz w:val="24"/>
-          <w:szCs w:val="24"/>
-        </w:rPr>
-      </w:pPr>
-      <w:r>
-        <w:rPr>
-          <w:rFonts w:ascii="Times New Roman" w:cs="Times New Roman" w:eastAsia="Times New Roman" w:hAnsi="Times New Roman"/>
-          <w:color w:val="666666"/>
-          <w:sz w:val="24"/>
-          <w:szCs w:val="24"/>
-          <w:rtl w:val="0"/>
-        </w:rPr>
-        <w:t xml:space="preserve">I believe showcasing the skills makes a perfect resume. To showcase my javascript full-stack development skill, I have developed a portal </w:t>
-      </w:r>
-      <w:hyperlink r:id="rId9">
+          <w:color w:val="434343"/>
+          <w:sz w:val="24"/>
+          <w:szCs w:val="24"/>
+        </w:rPr>
+      </w:pPr>
+      <w:r>
+        <w:rPr>
+          <w:rFonts w:ascii="Times New Roman" w:cs="Times New Roman" w:eastAsia="Times New Roman" w:hAnsi="Times New Roman"/>
+          <w:color w:val="434343"/>
+          <w:sz w:val="24"/>
+          <w:szCs w:val="24"/>
+          <w:rtl w:val="0"/>
+        </w:rPr>
+        <w:t xml:space="preserve">I believe showcasing the skills makes a perfect resume. To showcase my javascript full-stack development skills, I have developed a portal </w:t>
+      </w:r>
+      <w:hyperlink r:id="rId10">
         <w:r>
           <w:rPr>
             <w:rFonts w:ascii="Times New Roman" w:cs="Times New Roman" w:eastAsia="Times New Roman" w:hAnsi="Times New Roman"/>
-            <w:color w:val="1155cc"/>
+            <w:color w:val="434343"/>
             <w:sz w:val="24"/>
             <w:szCs w:val="24"/>
             <w:u w:val="single"/>
@@ -435,12 +473,12 @@
       <w:r>
         <w:rPr>
           <w:rFonts w:ascii="Times New Roman" w:cs="Times New Roman" w:eastAsia="Times New Roman" w:hAnsi="Times New Roman"/>
-          <w:color w:val="666666"/>
-          <w:sz w:val="24"/>
-          <w:szCs w:val="24"/>
-          <w:rtl w:val="0"/>
-        </w:rPr>
-        <w:t xml:space="preserve"> using Next.JS, TailwindCSS, React.JS and apollo-client tech stack. I have used Graphql backend service for portal needs using Node.JS, GraphQL-Yoga framework and utilised Google Cloud SQL instance for DB activities. I have deployed the portal using GCR (Google Cloud Run) of Google Cloud Platform (GCP) service.</w:t>
+          <w:color w:val="434343"/>
+          <w:sz w:val="24"/>
+          <w:szCs w:val="24"/>
+          <w:rtl w:val="0"/>
+        </w:rPr>
+        <w:t xml:space="preserve"> using Next.JS, React.JS, TailwindCSS, fomik, YUP validator and apollo-client tech stack, consuming Graphql restful web service build on Node.JS, GraphQL-Yoga framework utilizing Google Cloud SQL instance for DB activities. I have deployed the portal using GCR (Google Cloud Run) of Google Cloud Platform (GCP) service.</w:t>
       </w:r>
     </w:p>
     <w:p>
@@ -909,7 +947,7 @@
           <w:szCs w:val="24"/>
           <w:rtl w:val="0"/>
         </w:rPr>
-        <w:t xml:space="preserve">CI/CD - Bitbucket, GCR</w:t>
+        <w:t xml:space="preserve">CI/CD - Bitbucket, GITHUB</w:t>
       </w:r>
     </w:p>
     <w:p>
@@ -1054,20 +1092,33 @@
     </w:p>
     <w:p>
       <w:pPr>
+        <w:rPr/>
+      </w:pPr>
+      <w:r>
+        <w:rPr>
+          <w:rtl w:val="0"/>
+        </w:rPr>
+      </w:r>
+    </w:p>
+    <w:p>
+      <w:pPr>
         <w:spacing w:after="0" w:line="240" w:lineRule="auto"/>
-        <w:jc w:val="center"/>
-        <w:rPr>
-          <w:rFonts w:ascii="Times New Roman" w:cs="Times New Roman" w:eastAsia="Times New Roman" w:hAnsi="Times New Roman"/>
-          <w:b w:val="1"/>
-          <w:color w:val="999999"/>
-          <w:sz w:val="24"/>
-          <w:szCs w:val="24"/>
-        </w:rPr>
-      </w:pPr>
-      <w:r>
-        <w:rPr>
-          <w:rtl w:val="0"/>
-        </w:rPr>
+        <w:rPr>
+          <w:rFonts w:ascii="Times New Roman" w:cs="Times New Roman" w:eastAsia="Times New Roman" w:hAnsi="Times New Roman"/>
+          <w:b w:val="1"/>
+          <w:sz w:val="24"/>
+          <w:szCs w:val="24"/>
+        </w:rPr>
+      </w:pPr>
+      <w:r>
+        <w:rPr>
+          <w:rFonts w:ascii="Times New Roman" w:cs="Times New Roman" w:eastAsia="Times New Roman" w:hAnsi="Times New Roman"/>
+          <w:b w:val="1"/>
+          <w:sz w:val="24"/>
+          <w:szCs w:val="24"/>
+          <w:rtl w:val="0"/>
+        </w:rPr>
+        <w:t xml:space="preserve">Professional Experience</w:t>
       </w:r>
     </w:p>
     <w:p>
@@ -1082,27 +1133,6 @@
       </w:pPr>
       <w:r>
         <w:rPr>
-          <w:rFonts w:ascii="Times New Roman" w:cs="Times New Roman" w:eastAsia="Times New Roman" w:hAnsi="Times New Roman"/>
-          <w:b w:val="1"/>
-          <w:sz w:val="24"/>
-          <w:szCs w:val="24"/>
-          <w:rtl w:val="0"/>
-        </w:rPr>
-        <w:t xml:space="preserve">Professional Experience</w:t>
-      </w:r>
-    </w:p>
-    <w:p>
-      <w:pPr>
-        <w:spacing w:after="0" w:line="240" w:lineRule="auto"/>
-        <w:rPr>
-          <w:rFonts w:ascii="Times New Roman" w:cs="Times New Roman" w:eastAsia="Times New Roman" w:hAnsi="Times New Roman"/>
-          <w:b w:val="1"/>
-          <w:sz w:val="24"/>
-          <w:szCs w:val="24"/>
-        </w:rPr>
-      </w:pPr>
-      <w:r>
-        <w:rPr>
           <w:rtl w:val="0"/>
         </w:rPr>
       </w:r>
@@ -1128,7 +1158,7 @@
         </w:rPr>
         <w:t xml:space="preserve">Fastlink 4. Team Lead | </w:t>
       </w:r>
-      <w:hyperlink r:id="rId10">
+      <w:hyperlink r:id="rId11">
         <w:r>
           <w:rPr>
             <w:rFonts w:ascii="Times New Roman" w:cs="Times New Roman" w:eastAsia="Times New Roman" w:hAnsi="Times New Roman"/>
@@ -1152,7 +1182,7 @@
         </w:rPr>
         <w:t xml:space="preserve"> @ </w:t>
       </w:r>
-      <w:hyperlink r:id="rId11">
+      <w:hyperlink r:id="rId12">
         <w:r>
           <w:rPr>
             <w:rFonts w:ascii="Times New Roman" w:cs="Times New Roman" w:eastAsia="Times New Roman" w:hAnsi="Times New Roman"/>
@@ -1478,7 +1508,7 @@
         </w:rPr>
         <w:t xml:space="preserve">UCP (Unified Config Platform). Senior Software Engineer | </w:t>
       </w:r>
-      <w:hyperlink r:id="rId12">
+      <w:hyperlink r:id="rId13">
         <w:r>
           <w:rPr>
             <w:rFonts w:ascii="Times New Roman" w:cs="Times New Roman" w:eastAsia="Times New Roman" w:hAnsi="Times New Roman"/>
@@ -1866,7 +1896,7 @@
         </w:rPr>
         <w:t xml:space="preserve">Asset Performance Management (APM). Senior Software Engineer | </w:t>
       </w:r>
-      <w:hyperlink r:id="rId13">
+      <w:hyperlink r:id="rId14">
         <w:r>
           <w:rPr>
             <w:rFonts w:ascii="Times New Roman" w:cs="Times New Roman" w:eastAsia="Times New Roman" w:hAnsi="Times New Roman"/>
@@ -2106,7 +2136,7 @@
         </w:rPr>
         <w:t xml:space="preserve">DOTS. Senior Software Engineer | </w:t>
       </w:r>
-      <w:hyperlink r:id="rId14">
+      <w:hyperlink r:id="rId15">
         <w:r>
           <w:rPr>
             <w:rFonts w:ascii="Times New Roman" w:cs="Times New Roman" w:eastAsia="Times New Roman" w:hAnsi="Times New Roman"/>
@@ -2130,7 +2160,7 @@
         </w:rPr>
         <w:t xml:space="preserve"> @ </w:t>
       </w:r>
-      <w:hyperlink r:id="rId15">
+      <w:hyperlink r:id="rId16">
         <w:r>
           <w:rPr>
             <w:rFonts w:ascii="Times New Roman" w:cs="Times New Roman" w:eastAsia="Times New Roman" w:hAnsi="Times New Roman"/>
@@ -2331,7 +2361,7 @@
         </w:rPr>
         <w:t xml:space="preserve">Gross-to-Net Analysis. Program Analyst | </w:t>
       </w:r>
-      <w:hyperlink r:id="rId16">
+      <w:hyperlink r:id="rId17">
         <w:r>
           <w:rPr>
             <w:rFonts w:ascii="Times New Roman" w:cs="Times New Roman" w:eastAsia="Times New Roman" w:hAnsi="Times New Roman"/>
@@ -2570,7 +2600,7 @@
       </w:r>
     </w:p>
     <w:sectPr>
-      <w:footerReference r:id="rId17" w:type="default"/>
+      <w:footerReference r:id="rId18" w:type="default"/>
       <w:pgSz w:h="16838" w:w="11906" w:orient="portrait"/>
       <w:pgMar w:bottom="1440" w:top="1440" w:left="1080" w:right="1080" w:header="708" w:footer="708"/>
       <w:pgNumType w:start="1"/>
@@ -2611,15 +2641,15 @@
         <w:color w:val="000000"/>
       </w:rPr>
       <w:drawing>
-        <wp:inline distB="0" distT="0" distL="0" distR="0">
-          <wp:extent cx="1790327" cy="393478"/>
+        <wp:inline distB="114300" distT="114300" distL="114300" distR="114300">
+          <wp:extent cx="1362075" cy="231296"/>
           <wp:effectExtent b="0" l="0" r="0" t="0"/>
-          <wp:docPr descr="C:\Users\Admin\Desktop\image001.png" id="1" name="image1.png"/>
+          <wp:docPr id="1" name="image1.png"/>
           <a:graphic>
             <a:graphicData uri="http://schemas.openxmlformats.org/drawingml/2006/picture">
               <pic:pic>
                 <pic:nvPicPr>
-                  <pic:cNvPr descr="C:\Users\Admin\Desktop\image001.png" id="0" name="image1.png"/>
+                  <pic:cNvPr id="0" name="image1.png"/>
                   <pic:cNvPicPr preferRelativeResize="0"/>
                 </pic:nvPicPr>
                 <pic:blipFill>
@@ -2632,7 +2662,7 @@
                 <pic:spPr>
                   <a:xfrm>
                     <a:off x="0" y="0"/>
-                    <a:ext cx="1790327" cy="393478"/>
+                    <a:ext cx="1362075" cy="231296"/>
                   </a:xfrm>
                   <a:prstGeom prst="rect"/>
                   <a:ln/>

</xml_diff>